<commit_message>
add gdpr on website
</commit_message>
<xml_diff>
--- a/GDPR-GoPack.docx
+++ b/GDPR-GoPack.docx
@@ -2,7 +2,13 @@
 <file path=word/document.xml><?xml version="1.0" encoding="utf-8"?>
 <w:document xmlns:wpc="http://schemas.microsoft.com/office/word/2010/wordprocessingCanvas" xmlns:cx="http://schemas.microsoft.com/office/drawing/2014/chartex" xmlns:cx1="http://schemas.microsoft.com/office/drawing/2015/9/8/chartex" xmlns:cx2="http://schemas.microsoft.com/office/drawing/2015/10/21/chartex" xmlns:cx3="http://schemas.microsoft.com/office/drawing/2016/5/9/chartex" xmlns:cx4="http://schemas.microsoft.com/office/drawing/2016/5/10/chartex" xmlns:cx5="http://schemas.microsoft.com/office/drawing/2016/5/11/chartex" xmlns:cx6="http://schemas.microsoft.com/office/drawing/2016/5/12/chartex" xmlns:cx7="http://schemas.microsoft.com/office/drawing/2016/5/13/chartex" xmlns:cx8="http://schemas.microsoft.com/office/drawing/2016/5/14/chartex" xmlns:mc="http://schemas.openxmlformats.org/markup-compatibility/2006" xmlns:aink="http://schemas.microsoft.com/office/drawing/2016/ink" xmlns:am3d="http://schemas.microsoft.com/office/drawing/2017/model3d" xmlns:o="urn:schemas-microsoft-com:office:office" xmlns:r="http://schemas.openxmlformats.org/officeDocument/2006/relationships" xmlns:m="http://schemas.openxmlformats.org/officeDocument/2006/math" xmlns:v="urn:schemas-microsoft-com:vml" xmlns:wp14="http://schemas.microsoft.com/office/word/2010/wordprocessingDrawing" xmlns:wp="http://schemas.openxmlformats.org/drawingml/2006/wordprocessingDrawing" xmlns:w10="urn:schemas-microsoft-com:office:word" xmlns:w="http://schemas.openxmlformats.org/wordprocessingml/2006/main" xmlns:w14="http://schemas.microsoft.com/office/word/2010/wordml" xmlns:w15="http://schemas.microsoft.com/office/word/2012/wordml" xmlns:w16cex="http://schemas.microsoft.com/office/word/2018/wordml/cex" xmlns:w16cid="http://schemas.microsoft.com/office/word/2016/wordml/cid" xmlns:w16="http://schemas.microsoft.com/office/word/2018/wordml" xmlns:w16sdtdh="http://schemas.microsoft.com/office/word/2020/wordml/sdtdatahash" xmlns:w16se="http://schemas.microsoft.com/office/word/2015/wordml/symex" xmlns:wpg="http://schemas.microsoft.com/office/word/2010/wordprocessingGroup" xmlns:wpi="http://schemas.microsoft.com/office/word/2010/wordprocessingInk" xmlns:wne="http://schemas.microsoft.com/office/word/2006/wordml" xmlns:wps="http://schemas.microsoft.com/office/word/2010/wordprocessingShape" mc:Ignorable="w14 w15 w16se w16cid w16 w16cex w16sdtdh wp14">
   <w:body>
-    <w:p/>
+    <w:p>
+      <w:pPr>
+        <w:rPr>
+          <w:lang w:val="en-US"/>
+        </w:rPr>
+      </w:pPr>
+    </w:p>
     <w:p>
       <w:pPr>
         <w:pStyle w:val="Title"/>
@@ -12452,810 +12458,6 @@
     </w:p>
     <w:p>
       <w:pPr>
-        <w:keepNext/>
-        <w:widowControl/>
-        <w:tabs>
-          <w:tab w:val="left" w:pos="720"/>
-        </w:tabs>
-        <w:snapToGrid w:val="0"/>
-        <w:spacing w:after="0"/>
-        <w:rPr>
-          <w:rFonts w:ascii="Arial" w:hAnsi="Arial" w:cs="Arial"/>
-          <w:b/>
-          <w:color w:val="auto"/>
-          <w:sz w:val="32"/>
-          <w:szCs w:val="32"/>
-          <w:lang w:val="en-US"/>
-        </w:rPr>
-      </w:pPr>
-      <w:r>
-        <w:rPr>
-          <w:rFonts w:ascii="Arial" w:hAnsi="Arial" w:cs="Arial"/>
-          <w:b/>
-          <w:color w:val="auto"/>
-          <w:sz w:val="32"/>
-          <w:szCs w:val="32"/>
-          <w:lang w:val="en-US"/>
-        </w:rPr>
-        <w:lastRenderedPageBreak/>
-        <w:t>Lista persoanelor informate cu privire la politica de protecție a datelor cu caracter personal</w:t>
-      </w:r>
-    </w:p>
-    <w:p>
-      <w:pPr>
-        <w:keepNext/>
-        <w:widowControl/>
-        <w:tabs>
-          <w:tab w:val="left" w:pos="720"/>
-        </w:tabs>
-        <w:snapToGrid w:val="0"/>
-        <w:spacing w:after="0"/>
-        <w:rPr>
-          <w:rFonts w:ascii="Arial" w:hAnsi="Arial" w:cs="Arial"/>
-          <w:b/>
-          <w:color w:val="auto"/>
-          <w:sz w:val="32"/>
-          <w:szCs w:val="32"/>
-          <w:lang w:val="en-US"/>
-        </w:rPr>
-      </w:pPr>
-      <w:r>
-        <w:rPr>
-          <w:rFonts w:ascii="Arial" w:hAnsi="Arial" w:cs="Arial"/>
-          <w:b/>
-          <w:color w:val="auto"/>
-          <w:sz w:val="32"/>
-          <w:szCs w:val="32"/>
-          <w:lang w:val="en-US"/>
-        </w:rPr>
-        <w:t xml:space="preserve"> </w:t>
-      </w:r>
-    </w:p>
-    <w:tbl>
-      <w:tblPr>
-        <w:tblStyle w:val="TableGrid"/>
-        <w:tblW w:w="0" w:type="auto"/>
-        <w:tblInd w:w="0" w:type="dxa"/>
-        <w:tblLayout w:type="fixed"/>
-        <w:tblLook w:val="04A0" w:firstRow="1" w:lastRow="0" w:firstColumn="1" w:lastColumn="0" w:noHBand="0" w:noVBand="1"/>
-      </w:tblPr>
-      <w:tblGrid>
-        <w:gridCol w:w="475"/>
-        <w:gridCol w:w="4210"/>
-        <w:gridCol w:w="2243"/>
-        <w:gridCol w:w="1078"/>
-        <w:gridCol w:w="1344"/>
-      </w:tblGrid>
-      <w:tr>
-        <w:tc>
-          <w:tcPr>
-            <w:tcW w:w="475" w:type="dxa"/>
-            <w:tcBorders>
-              <w:top w:val="single" w:sz="4" w:space="0" w:color="auto"/>
-              <w:left w:val="single" w:sz="4" w:space="0" w:color="auto"/>
-              <w:bottom w:val="single" w:sz="4" w:space="0" w:color="auto"/>
-              <w:right w:val="single" w:sz="4" w:space="0" w:color="auto"/>
-            </w:tcBorders>
-            <w:hideMark/>
-          </w:tcPr>
-          <w:p>
-            <w:pPr>
-              <w:keepNext/>
-              <w:widowControl/>
-              <w:tabs>
-                <w:tab w:val="left" w:pos="720"/>
-              </w:tabs>
-              <w:snapToGrid w:val="0"/>
-              <w:spacing w:after="0"/>
-              <w:rPr>
-                <w:rFonts w:ascii="Arial" w:hAnsi="Arial" w:cs="Arial"/>
-                <w:color w:val="auto"/>
-                <w:sz w:val="24"/>
-                <w:szCs w:val="24"/>
-                <w:lang w:val="en-US"/>
-              </w:rPr>
-            </w:pPr>
-            <w:r>
-              <w:rPr>
-                <w:rFonts w:ascii="Arial" w:hAnsi="Arial" w:cs="Arial"/>
-                <w:color w:val="auto"/>
-                <w:sz w:val="24"/>
-                <w:szCs w:val="24"/>
-                <w:lang w:val="en-US"/>
-              </w:rPr>
-              <w:t>№</w:t>
-            </w:r>
-          </w:p>
-        </w:tc>
-        <w:tc>
-          <w:tcPr>
-            <w:tcW w:w="4210" w:type="dxa"/>
-            <w:tcBorders>
-              <w:top w:val="single" w:sz="4" w:space="0" w:color="auto"/>
-              <w:left w:val="single" w:sz="4" w:space="0" w:color="auto"/>
-              <w:bottom w:val="single" w:sz="4" w:space="0" w:color="auto"/>
-              <w:right w:val="single" w:sz="4" w:space="0" w:color="auto"/>
-            </w:tcBorders>
-            <w:hideMark/>
-          </w:tcPr>
-          <w:p>
-            <w:pPr>
-              <w:keepNext/>
-              <w:widowControl/>
-              <w:tabs>
-                <w:tab w:val="left" w:pos="720"/>
-              </w:tabs>
-              <w:snapToGrid w:val="0"/>
-              <w:spacing w:after="0"/>
-              <w:rPr>
-                <w:rFonts w:ascii="Arial" w:hAnsi="Arial" w:cs="Arial"/>
-                <w:color w:val="auto"/>
-                <w:sz w:val="24"/>
-                <w:szCs w:val="24"/>
-                <w:lang w:val="en-US"/>
-              </w:rPr>
-            </w:pPr>
-            <w:r>
-              <w:rPr>
-                <w:rFonts w:ascii="Arial" w:hAnsi="Arial" w:cs="Arial"/>
-                <w:color w:val="auto"/>
-                <w:sz w:val="24"/>
-                <w:szCs w:val="24"/>
-                <w:lang w:val="en-US"/>
-              </w:rPr>
-              <w:t>Numele complet</w:t>
-            </w:r>
-          </w:p>
-        </w:tc>
-        <w:tc>
-          <w:tcPr>
-            <w:tcW w:w="2243" w:type="dxa"/>
-            <w:tcBorders>
-              <w:top w:val="single" w:sz="4" w:space="0" w:color="auto"/>
-              <w:left w:val="single" w:sz="4" w:space="0" w:color="auto"/>
-              <w:bottom w:val="single" w:sz="4" w:space="0" w:color="auto"/>
-              <w:right w:val="single" w:sz="4" w:space="0" w:color="auto"/>
-            </w:tcBorders>
-            <w:hideMark/>
-          </w:tcPr>
-          <w:p>
-            <w:pPr>
-              <w:keepNext/>
-              <w:widowControl/>
-              <w:tabs>
-                <w:tab w:val="left" w:pos="720"/>
-              </w:tabs>
-              <w:snapToGrid w:val="0"/>
-              <w:spacing w:after="0"/>
-              <w:rPr>
-                <w:rFonts w:ascii="Arial" w:hAnsi="Arial" w:cs="Arial"/>
-                <w:color w:val="auto"/>
-                <w:sz w:val="24"/>
-                <w:szCs w:val="24"/>
-                <w:lang w:val="en-US"/>
-              </w:rPr>
-            </w:pPr>
-            <w:r>
-              <w:rPr>
-                <w:rFonts w:ascii="Arial" w:hAnsi="Arial" w:cs="Arial"/>
-                <w:color w:val="auto"/>
-                <w:sz w:val="24"/>
-                <w:szCs w:val="24"/>
-                <w:lang w:val="en-US"/>
-              </w:rPr>
-              <w:t>stare</w:t>
-            </w:r>
-          </w:p>
-        </w:tc>
-        <w:tc>
-          <w:tcPr>
-            <w:tcW w:w="1078" w:type="dxa"/>
-            <w:tcBorders>
-              <w:top w:val="single" w:sz="4" w:space="0" w:color="auto"/>
-              <w:left w:val="single" w:sz="4" w:space="0" w:color="auto"/>
-              <w:bottom w:val="single" w:sz="4" w:space="0" w:color="auto"/>
-              <w:right w:val="single" w:sz="4" w:space="0" w:color="auto"/>
-            </w:tcBorders>
-            <w:hideMark/>
-          </w:tcPr>
-          <w:p>
-            <w:pPr>
-              <w:keepNext/>
-              <w:widowControl/>
-              <w:tabs>
-                <w:tab w:val="left" w:pos="720"/>
-              </w:tabs>
-              <w:snapToGrid w:val="0"/>
-              <w:spacing w:after="0"/>
-              <w:rPr>
-                <w:rFonts w:ascii="Arial" w:hAnsi="Arial" w:cs="Arial"/>
-                <w:color w:val="auto"/>
-                <w:sz w:val="24"/>
-                <w:szCs w:val="24"/>
-                <w:lang w:val="en-US"/>
-              </w:rPr>
-            </w:pPr>
-            <w:r>
-              <w:rPr>
-                <w:rFonts w:ascii="Arial" w:hAnsi="Arial" w:cs="Arial"/>
-                <w:color w:val="auto"/>
-                <w:sz w:val="24"/>
-                <w:szCs w:val="24"/>
-                <w:lang w:val="en-US"/>
-              </w:rPr>
-              <w:t>Data</w:t>
-            </w:r>
-          </w:p>
-        </w:tc>
-        <w:tc>
-          <w:tcPr>
-            <w:tcW w:w="1344" w:type="dxa"/>
-            <w:tcBorders>
-              <w:top w:val="single" w:sz="4" w:space="0" w:color="auto"/>
-              <w:left w:val="single" w:sz="4" w:space="0" w:color="auto"/>
-              <w:bottom w:val="single" w:sz="4" w:space="0" w:color="auto"/>
-              <w:right w:val="single" w:sz="4" w:space="0" w:color="auto"/>
-            </w:tcBorders>
-            <w:hideMark/>
-          </w:tcPr>
-          <w:p>
-            <w:pPr>
-              <w:keepNext/>
-              <w:widowControl/>
-              <w:tabs>
-                <w:tab w:val="left" w:pos="720"/>
-              </w:tabs>
-              <w:snapToGrid w:val="0"/>
-              <w:spacing w:after="0"/>
-              <w:rPr>
-                <w:rFonts w:ascii="Arial" w:hAnsi="Arial" w:cs="Arial"/>
-                <w:color w:val="auto"/>
-                <w:sz w:val="24"/>
-                <w:szCs w:val="24"/>
-                <w:lang w:val="en-US"/>
-              </w:rPr>
-            </w:pPr>
-            <w:r>
-              <w:rPr>
-                <w:rFonts w:ascii="Arial" w:hAnsi="Arial" w:cs="Arial"/>
-                <w:color w:val="auto"/>
-                <w:sz w:val="24"/>
-                <w:szCs w:val="24"/>
-                <w:lang w:val="en-US"/>
-              </w:rPr>
-              <w:t>Semnătură</w:t>
-            </w:r>
-          </w:p>
-        </w:tc>
-      </w:tr>
-      <w:tr>
-        <w:tc>
-          <w:tcPr>
-            <w:tcW w:w="475" w:type="dxa"/>
-            <w:tcBorders>
-              <w:top w:val="single" w:sz="4" w:space="0" w:color="auto"/>
-              <w:left w:val="single" w:sz="4" w:space="0" w:color="auto"/>
-              <w:bottom w:val="single" w:sz="4" w:space="0" w:color="auto"/>
-              <w:right w:val="single" w:sz="4" w:space="0" w:color="auto"/>
-            </w:tcBorders>
-            <w:hideMark/>
-          </w:tcPr>
-          <w:p>
-            <w:pPr>
-              <w:pStyle w:val="ListParagraph"/>
-              <w:keepNext/>
-              <w:widowControl/>
-              <w:numPr>
-                <w:ilvl w:val="0"/>
-                <w:numId w:val="8"/>
-              </w:numPr>
-              <w:tabs>
-                <w:tab w:val="left" w:pos="720"/>
-              </w:tabs>
-              <w:snapToGrid w:val="0"/>
-              <w:spacing w:after="0"/>
-              <w:rPr>
-                <w:rFonts w:ascii="Arial" w:hAnsi="Arial" w:cs="Arial"/>
-                <w:color w:val="auto"/>
-                <w:sz w:val="24"/>
-                <w:szCs w:val="24"/>
-                <w:lang w:val="en-US"/>
-              </w:rPr>
-            </w:pPr>
-            <w:r>
-              <w:rPr>
-                <w:rFonts w:ascii="Arial" w:hAnsi="Arial" w:cs="Arial"/>
-                <w:color w:val="auto"/>
-                <w:sz w:val="24"/>
-                <w:szCs w:val="24"/>
-                <w:lang w:val="en-US"/>
-              </w:rPr>
-              <w:t xml:space="preserve"> </w:t>
-            </w:r>
-          </w:p>
-        </w:tc>
-        <w:tc>
-          <w:tcPr>
-            <w:tcW w:w="4210" w:type="dxa"/>
-            <w:tcBorders>
-              <w:top w:val="single" w:sz="4" w:space="0" w:color="auto"/>
-              <w:left w:val="single" w:sz="4" w:space="0" w:color="auto"/>
-              <w:bottom w:val="single" w:sz="4" w:space="0" w:color="auto"/>
-              <w:right w:val="single" w:sz="4" w:space="0" w:color="auto"/>
-            </w:tcBorders>
-          </w:tcPr>
-          <w:p>
-            <w:pPr>
-              <w:keepNext/>
-              <w:widowControl/>
-              <w:tabs>
-                <w:tab w:val="left" w:pos="720"/>
-              </w:tabs>
-              <w:snapToGrid w:val="0"/>
-              <w:spacing w:after="0"/>
-              <w:rPr>
-                <w:rFonts w:ascii="Arial" w:hAnsi="Arial" w:cs="Arial"/>
-                <w:color w:val="auto"/>
-                <w:sz w:val="24"/>
-                <w:szCs w:val="24"/>
-                <w:lang w:val="en-US"/>
-              </w:rPr>
-            </w:pPr>
-          </w:p>
-        </w:tc>
-        <w:tc>
-          <w:tcPr>
-            <w:tcW w:w="2243" w:type="dxa"/>
-            <w:tcBorders>
-              <w:top w:val="single" w:sz="4" w:space="0" w:color="auto"/>
-              <w:left w:val="single" w:sz="4" w:space="0" w:color="auto"/>
-              <w:bottom w:val="single" w:sz="4" w:space="0" w:color="auto"/>
-              <w:right w:val="single" w:sz="4" w:space="0" w:color="auto"/>
-            </w:tcBorders>
-            <w:hideMark/>
-          </w:tcPr>
-          <w:p>
-            <w:pPr>
-              <w:keepNext/>
-              <w:widowControl/>
-              <w:tabs>
-                <w:tab w:val="left" w:pos="720"/>
-              </w:tabs>
-              <w:snapToGrid w:val="0"/>
-              <w:spacing w:after="0"/>
-              <w:rPr>
-                <w:rFonts w:ascii="Arial" w:hAnsi="Arial" w:cs="Arial"/>
-                <w:color w:val="auto"/>
-                <w:sz w:val="24"/>
-                <w:szCs w:val="24"/>
-                <w:lang w:val="en-US"/>
-              </w:rPr>
-            </w:pPr>
-            <w:r>
-              <w:rPr>
-                <w:rFonts w:ascii="Arial" w:hAnsi="Arial" w:cs="Arial"/>
-                <w:color w:val="auto"/>
-                <w:sz w:val="24"/>
-                <w:szCs w:val="24"/>
-                <w:lang w:val="en-US"/>
-              </w:rPr>
-              <w:t>Angajat / Contractor</w:t>
-            </w:r>
-          </w:p>
-        </w:tc>
-        <w:tc>
-          <w:tcPr>
-            <w:tcW w:w="1078" w:type="dxa"/>
-            <w:tcBorders>
-              <w:top w:val="single" w:sz="4" w:space="0" w:color="auto"/>
-              <w:left w:val="single" w:sz="4" w:space="0" w:color="auto"/>
-              <w:bottom w:val="single" w:sz="4" w:space="0" w:color="auto"/>
-              <w:right w:val="single" w:sz="4" w:space="0" w:color="auto"/>
-            </w:tcBorders>
-          </w:tcPr>
-          <w:p>
-            <w:pPr>
-              <w:keepNext/>
-              <w:widowControl/>
-              <w:tabs>
-                <w:tab w:val="left" w:pos="720"/>
-              </w:tabs>
-              <w:snapToGrid w:val="0"/>
-              <w:spacing w:after="0"/>
-              <w:rPr>
-                <w:rFonts w:ascii="Arial" w:hAnsi="Arial" w:cs="Arial"/>
-                <w:color w:val="auto"/>
-                <w:sz w:val="24"/>
-                <w:szCs w:val="24"/>
-                <w:lang w:val="en-US"/>
-              </w:rPr>
-            </w:pPr>
-          </w:p>
-        </w:tc>
-        <w:tc>
-          <w:tcPr>
-            <w:tcW w:w="1344" w:type="dxa"/>
-            <w:tcBorders>
-              <w:top w:val="single" w:sz="4" w:space="0" w:color="auto"/>
-              <w:left w:val="single" w:sz="4" w:space="0" w:color="auto"/>
-              <w:bottom w:val="single" w:sz="4" w:space="0" w:color="auto"/>
-              <w:right w:val="single" w:sz="4" w:space="0" w:color="auto"/>
-            </w:tcBorders>
-          </w:tcPr>
-          <w:p>
-            <w:pPr>
-              <w:keepNext/>
-              <w:widowControl/>
-              <w:tabs>
-                <w:tab w:val="left" w:pos="720"/>
-              </w:tabs>
-              <w:snapToGrid w:val="0"/>
-              <w:spacing w:after="0"/>
-              <w:rPr>
-                <w:rFonts w:ascii="Arial" w:hAnsi="Arial" w:cs="Arial"/>
-                <w:color w:val="auto"/>
-                <w:sz w:val="24"/>
-                <w:szCs w:val="24"/>
-                <w:lang w:val="en-US"/>
-              </w:rPr>
-            </w:pPr>
-          </w:p>
-        </w:tc>
-      </w:tr>
-      <w:tr>
-        <w:tc>
-          <w:tcPr>
-            <w:tcW w:w="475" w:type="dxa"/>
-            <w:tcBorders>
-              <w:top w:val="single" w:sz="4" w:space="0" w:color="auto"/>
-              <w:left w:val="single" w:sz="4" w:space="0" w:color="auto"/>
-              <w:bottom w:val="single" w:sz="4" w:space="0" w:color="auto"/>
-              <w:right w:val="single" w:sz="4" w:space="0" w:color="auto"/>
-            </w:tcBorders>
-            <w:hideMark/>
-          </w:tcPr>
-          <w:p>
-            <w:pPr>
-              <w:pStyle w:val="ListParagraph"/>
-              <w:keepNext/>
-              <w:widowControl/>
-              <w:numPr>
-                <w:ilvl w:val="0"/>
-                <w:numId w:val="8"/>
-              </w:numPr>
-              <w:tabs>
-                <w:tab w:val="left" w:pos="720"/>
-              </w:tabs>
-              <w:snapToGrid w:val="0"/>
-              <w:spacing w:after="0"/>
-              <w:rPr>
-                <w:rFonts w:ascii="Arial" w:hAnsi="Arial" w:cs="Arial"/>
-                <w:color w:val="auto"/>
-                <w:sz w:val="24"/>
-                <w:szCs w:val="24"/>
-                <w:lang w:val="en-US"/>
-              </w:rPr>
-            </w:pPr>
-            <w:r>
-              <w:rPr>
-                <w:rFonts w:ascii="Arial" w:hAnsi="Arial" w:cs="Arial"/>
-                <w:color w:val="auto"/>
-                <w:sz w:val="24"/>
-                <w:szCs w:val="24"/>
-                <w:lang w:val="en-US"/>
-              </w:rPr>
-              <w:t xml:space="preserve"> </w:t>
-            </w:r>
-          </w:p>
-        </w:tc>
-        <w:tc>
-          <w:tcPr>
-            <w:tcW w:w="4210" w:type="dxa"/>
-            <w:tcBorders>
-              <w:top w:val="single" w:sz="4" w:space="0" w:color="auto"/>
-              <w:left w:val="single" w:sz="4" w:space="0" w:color="auto"/>
-              <w:bottom w:val="single" w:sz="4" w:space="0" w:color="auto"/>
-              <w:right w:val="single" w:sz="4" w:space="0" w:color="auto"/>
-            </w:tcBorders>
-          </w:tcPr>
-          <w:p>
-            <w:pPr>
-              <w:keepNext/>
-              <w:widowControl/>
-              <w:tabs>
-                <w:tab w:val="left" w:pos="720"/>
-              </w:tabs>
-              <w:snapToGrid w:val="0"/>
-              <w:spacing w:after="0"/>
-              <w:rPr>
-                <w:rFonts w:ascii="Arial" w:hAnsi="Arial" w:cs="Arial"/>
-                <w:color w:val="auto"/>
-                <w:sz w:val="24"/>
-                <w:szCs w:val="24"/>
-                <w:lang w:val="en-US"/>
-              </w:rPr>
-            </w:pPr>
-          </w:p>
-        </w:tc>
-        <w:tc>
-          <w:tcPr>
-            <w:tcW w:w="2243" w:type="dxa"/>
-            <w:tcBorders>
-              <w:top w:val="single" w:sz="4" w:space="0" w:color="auto"/>
-              <w:left w:val="single" w:sz="4" w:space="0" w:color="auto"/>
-              <w:bottom w:val="single" w:sz="4" w:space="0" w:color="auto"/>
-              <w:right w:val="single" w:sz="4" w:space="0" w:color="auto"/>
-            </w:tcBorders>
-          </w:tcPr>
-          <w:p>
-            <w:pPr>
-              <w:keepNext/>
-              <w:widowControl/>
-              <w:tabs>
-                <w:tab w:val="left" w:pos="720"/>
-              </w:tabs>
-              <w:snapToGrid w:val="0"/>
-              <w:spacing w:after="0"/>
-              <w:rPr>
-                <w:rFonts w:ascii="Arial" w:hAnsi="Arial" w:cs="Arial"/>
-                <w:color w:val="auto"/>
-                <w:sz w:val="24"/>
-                <w:szCs w:val="24"/>
-                <w:lang w:val="en-US"/>
-              </w:rPr>
-            </w:pPr>
-          </w:p>
-        </w:tc>
-        <w:tc>
-          <w:tcPr>
-            <w:tcW w:w="1078" w:type="dxa"/>
-            <w:tcBorders>
-              <w:top w:val="single" w:sz="4" w:space="0" w:color="auto"/>
-              <w:left w:val="single" w:sz="4" w:space="0" w:color="auto"/>
-              <w:bottom w:val="single" w:sz="4" w:space="0" w:color="auto"/>
-              <w:right w:val="single" w:sz="4" w:space="0" w:color="auto"/>
-            </w:tcBorders>
-          </w:tcPr>
-          <w:p>
-            <w:pPr>
-              <w:keepNext/>
-              <w:widowControl/>
-              <w:tabs>
-                <w:tab w:val="left" w:pos="720"/>
-              </w:tabs>
-              <w:snapToGrid w:val="0"/>
-              <w:spacing w:after="0"/>
-              <w:rPr>
-                <w:rFonts w:ascii="Arial" w:hAnsi="Arial" w:cs="Arial"/>
-                <w:color w:val="auto"/>
-                <w:sz w:val="24"/>
-                <w:szCs w:val="24"/>
-                <w:lang w:val="en-US"/>
-              </w:rPr>
-            </w:pPr>
-          </w:p>
-        </w:tc>
-        <w:tc>
-          <w:tcPr>
-            <w:tcW w:w="1344" w:type="dxa"/>
-            <w:tcBorders>
-              <w:top w:val="single" w:sz="4" w:space="0" w:color="auto"/>
-              <w:left w:val="single" w:sz="4" w:space="0" w:color="auto"/>
-              <w:bottom w:val="single" w:sz="4" w:space="0" w:color="auto"/>
-              <w:right w:val="single" w:sz="4" w:space="0" w:color="auto"/>
-            </w:tcBorders>
-          </w:tcPr>
-          <w:p>
-            <w:pPr>
-              <w:keepNext/>
-              <w:widowControl/>
-              <w:tabs>
-                <w:tab w:val="left" w:pos="720"/>
-              </w:tabs>
-              <w:snapToGrid w:val="0"/>
-              <w:spacing w:after="0"/>
-              <w:rPr>
-                <w:rFonts w:ascii="Arial" w:hAnsi="Arial" w:cs="Arial"/>
-                <w:color w:val="auto"/>
-                <w:sz w:val="24"/>
-                <w:szCs w:val="24"/>
-                <w:lang w:val="en-US"/>
-              </w:rPr>
-            </w:pPr>
-          </w:p>
-        </w:tc>
-      </w:tr>
-      <w:tr>
-        <w:tc>
-          <w:tcPr>
-            <w:tcW w:w="475" w:type="dxa"/>
-            <w:tcBorders>
-              <w:top w:val="single" w:sz="4" w:space="0" w:color="auto"/>
-              <w:left w:val="single" w:sz="4" w:space="0" w:color="auto"/>
-              <w:bottom w:val="single" w:sz="4" w:space="0" w:color="auto"/>
-              <w:right w:val="single" w:sz="4" w:space="0" w:color="auto"/>
-            </w:tcBorders>
-            <w:hideMark/>
-          </w:tcPr>
-          <w:p>
-            <w:pPr>
-              <w:pStyle w:val="ListParagraph"/>
-              <w:keepNext/>
-              <w:widowControl/>
-              <w:numPr>
-                <w:ilvl w:val="0"/>
-                <w:numId w:val="8"/>
-              </w:numPr>
-              <w:tabs>
-                <w:tab w:val="left" w:pos="720"/>
-              </w:tabs>
-              <w:snapToGrid w:val="0"/>
-              <w:spacing w:after="0"/>
-              <w:rPr>
-                <w:rFonts w:ascii="Arial" w:hAnsi="Arial" w:cs="Arial"/>
-                <w:color w:val="auto"/>
-                <w:sz w:val="24"/>
-                <w:szCs w:val="24"/>
-                <w:lang w:val="en-US"/>
-              </w:rPr>
-            </w:pPr>
-            <w:r>
-              <w:rPr>
-                <w:rFonts w:ascii="Arial" w:hAnsi="Arial" w:cs="Arial"/>
-                <w:color w:val="auto"/>
-                <w:sz w:val="24"/>
-                <w:szCs w:val="24"/>
-                <w:lang w:val="en-US"/>
-              </w:rPr>
-              <w:t xml:space="preserve"> </w:t>
-            </w:r>
-          </w:p>
-        </w:tc>
-        <w:tc>
-          <w:tcPr>
-            <w:tcW w:w="4210" w:type="dxa"/>
-            <w:tcBorders>
-              <w:top w:val="single" w:sz="4" w:space="0" w:color="auto"/>
-              <w:left w:val="single" w:sz="4" w:space="0" w:color="auto"/>
-              <w:bottom w:val="single" w:sz="4" w:space="0" w:color="auto"/>
-              <w:right w:val="single" w:sz="4" w:space="0" w:color="auto"/>
-            </w:tcBorders>
-          </w:tcPr>
-          <w:p>
-            <w:pPr>
-              <w:keepNext/>
-              <w:widowControl/>
-              <w:tabs>
-                <w:tab w:val="left" w:pos="720"/>
-              </w:tabs>
-              <w:snapToGrid w:val="0"/>
-              <w:spacing w:after="0"/>
-              <w:rPr>
-                <w:rFonts w:ascii="Arial" w:hAnsi="Arial" w:cs="Arial"/>
-                <w:color w:val="auto"/>
-                <w:sz w:val="24"/>
-                <w:szCs w:val="24"/>
-                <w:lang w:val="en-US"/>
-              </w:rPr>
-            </w:pPr>
-          </w:p>
-        </w:tc>
-        <w:tc>
-          <w:tcPr>
-            <w:tcW w:w="2243" w:type="dxa"/>
-            <w:tcBorders>
-              <w:top w:val="single" w:sz="4" w:space="0" w:color="auto"/>
-              <w:left w:val="single" w:sz="4" w:space="0" w:color="auto"/>
-              <w:bottom w:val="single" w:sz="4" w:space="0" w:color="auto"/>
-              <w:right w:val="single" w:sz="4" w:space="0" w:color="auto"/>
-            </w:tcBorders>
-          </w:tcPr>
-          <w:p>
-            <w:pPr>
-              <w:keepNext/>
-              <w:widowControl/>
-              <w:tabs>
-                <w:tab w:val="left" w:pos="720"/>
-              </w:tabs>
-              <w:snapToGrid w:val="0"/>
-              <w:spacing w:after="0"/>
-              <w:rPr>
-                <w:rFonts w:ascii="Arial" w:hAnsi="Arial" w:cs="Arial"/>
-                <w:color w:val="auto"/>
-                <w:sz w:val="24"/>
-                <w:szCs w:val="24"/>
-                <w:lang w:val="en-US"/>
-              </w:rPr>
-            </w:pPr>
-          </w:p>
-        </w:tc>
-        <w:tc>
-          <w:tcPr>
-            <w:tcW w:w="1078" w:type="dxa"/>
-            <w:tcBorders>
-              <w:top w:val="single" w:sz="4" w:space="0" w:color="auto"/>
-              <w:left w:val="single" w:sz="4" w:space="0" w:color="auto"/>
-              <w:bottom w:val="single" w:sz="4" w:space="0" w:color="auto"/>
-              <w:right w:val="single" w:sz="4" w:space="0" w:color="auto"/>
-            </w:tcBorders>
-          </w:tcPr>
-          <w:p>
-            <w:pPr>
-              <w:keepNext/>
-              <w:widowControl/>
-              <w:tabs>
-                <w:tab w:val="left" w:pos="720"/>
-              </w:tabs>
-              <w:snapToGrid w:val="0"/>
-              <w:spacing w:after="0"/>
-              <w:rPr>
-                <w:rFonts w:ascii="Arial" w:hAnsi="Arial" w:cs="Arial"/>
-                <w:color w:val="auto"/>
-                <w:sz w:val="24"/>
-                <w:szCs w:val="24"/>
-                <w:lang w:val="en-US"/>
-              </w:rPr>
-            </w:pPr>
-          </w:p>
-        </w:tc>
-        <w:tc>
-          <w:tcPr>
-            <w:tcW w:w="1344" w:type="dxa"/>
-            <w:tcBorders>
-              <w:top w:val="single" w:sz="4" w:space="0" w:color="auto"/>
-              <w:left w:val="single" w:sz="4" w:space="0" w:color="auto"/>
-              <w:bottom w:val="single" w:sz="4" w:space="0" w:color="auto"/>
-              <w:right w:val="single" w:sz="4" w:space="0" w:color="auto"/>
-            </w:tcBorders>
-          </w:tcPr>
-          <w:p>
-            <w:pPr>
-              <w:keepNext/>
-              <w:widowControl/>
-              <w:tabs>
-                <w:tab w:val="left" w:pos="720"/>
-              </w:tabs>
-              <w:snapToGrid w:val="0"/>
-              <w:spacing w:after="0"/>
-              <w:rPr>
-                <w:rFonts w:ascii="Arial" w:hAnsi="Arial" w:cs="Arial"/>
-                <w:color w:val="auto"/>
-                <w:sz w:val="24"/>
-                <w:szCs w:val="24"/>
-                <w:lang w:val="en-US"/>
-              </w:rPr>
-            </w:pPr>
-          </w:p>
-        </w:tc>
-      </w:tr>
-    </w:tbl>
-    <w:p>
-      <w:pPr>
-        <w:rPr>
-          <w:rFonts w:ascii="Arial" w:hAnsi="Arial" w:cs="Arial"/>
-          <w:color w:val="000000" w:themeColor="text1"/>
-          <w:lang w:val="en-US"/>
-        </w:rPr>
-      </w:pPr>
-      <w:r>
-        <w:rPr>
-          <w:rFonts w:ascii="Arial" w:hAnsi="Arial" w:cs="Arial"/>
-          <w:color w:val="000000" w:themeColor="text1"/>
-          <w:lang w:val="en-US"/>
-        </w:rPr>
-        <w:t xml:space="preserve"> </w:t>
-      </w:r>
-      <w:r>
-        <w:rPr>
-          <w:rFonts w:ascii="Arial" w:hAnsi="Arial" w:cs="Arial"/>
-          <w:color w:val="000000" w:themeColor="text1"/>
-          <w:lang w:val="en-US"/>
-        </w:rPr>
-        <w:br w:type="page"/>
-      </w:r>
-    </w:p>
-    <w:p>
-      <w:pPr>
         <w:autoSpaceDE w:val="0"/>
         <w:autoSpaceDN w:val="0"/>
         <w:snapToGrid w:val="0"/>
@@ -22144,7 +21346,6 @@
           <w:szCs w:val="36"/>
           <w:lang w:val="en-US"/>
         </w:rPr>
-        <w:lastRenderedPageBreak/>
         <w:t>Slovacia</w:t>
       </w:r>
     </w:p>
@@ -23308,7 +22509,6 @@
           <w:szCs w:val="36"/>
           <w:lang w:val="en-US"/>
         </w:rPr>
-        <w:lastRenderedPageBreak/>
         <w:t>Suedia</w:t>
       </w:r>
     </w:p>
@@ -24038,7 +23238,6 @@
           <w:szCs w:val="28"/>
           <w:lang w:val="en-US"/>
         </w:rPr>
-        <w:lastRenderedPageBreak/>
         <w:t xml:space="preserve"> </w:t>
       </w:r>
     </w:p>

</xml_diff>